<commit_message>
Minor update to assignment
</commit_message>
<xml_diff>
--- a/cs598lvk/assignments/mp2/MP2.docx
+++ b/cs598lvk/assignments/mp2/MP2.docx
@@ -28,15 +28,7 @@
         <w:jc w:val="center"/>
       </w:pPr>
       <w:r>
-        <w:t xml:space="preserve">CS 598 LVK: Parallel </w:t>
-      </w:r>
-      <w:proofErr w:type="spellStart"/>
-      <w:r>
-        <w:t>Migratable</w:t>
-      </w:r>
-      <w:proofErr w:type="spellEnd"/>
-      <w:r>
-        <w:t xml:space="preserve"> Objects</w:t>
+        <w:t>CS 598 LVK: Parallel Migratable Objects</w:t>
       </w:r>
     </w:p>
     <w:p>
@@ -81,39 +73,28 @@
         <w:jc w:val="both"/>
       </w:pPr>
       <w:r>
-        <w:t xml:space="preserve">For the assignment, you will write code that simulates a set of particles moving randomly in a 2-dimensional space within a bounding box. The coordinates of the overall simulation box are between 0 and 100 along each dimension. The particles are divided among </w:t>
-      </w:r>
-      <w:proofErr w:type="spellStart"/>
-      <w:r>
-        <w:t>chares</w:t>
-      </w:r>
-      <w:proofErr w:type="spellEnd"/>
-      <w:r>
-        <w:t xml:space="preserve"> based on their coordinates. The </w:t>
-      </w:r>
-      <w:proofErr w:type="spellStart"/>
-      <w:r>
-        <w:t>chares</w:t>
-      </w:r>
-      <w:proofErr w:type="spellEnd"/>
-      <w:r>
-        <w:t xml:space="preserve"> should be organized in a 2-dimensional array of </w:t>
-      </w:r>
-      <w:proofErr w:type="spellStart"/>
-      <w:r>
-        <w:t>chares</w:t>
-      </w:r>
-      <w:proofErr w:type="spellEnd"/>
-      <w:r>
-        <w:t xml:space="preserve"> (using a </w:t>
-      </w:r>
-      <w:proofErr w:type="spellStart"/>
-      <w:r>
-        <w:t>chare</w:t>
-      </w:r>
-      <w:proofErr w:type="spellEnd"/>
-      <w:r>
-        <w:t xml:space="preserve"> array) of size </w:t>
+        <w:t>For this</w:t>
+      </w:r>
+      <w:r>
+        <w:t xml:space="preserve"> assignment, you will write code </w:t>
+      </w:r>
+      <w:r>
+        <w:t>to simulate</w:t>
+      </w:r>
+      <w:r>
+        <w:t xml:space="preserve"> a set of particles moving randomly in a 2-dimensional space within a</w:t>
+      </w:r>
+      <w:r>
+        <w:t xml:space="preserve"> global</w:t>
+      </w:r>
+      <w:r>
+        <w:t xml:space="preserve"> bounding box</w:t>
+      </w:r>
+      <w:r>
+        <w:t>. The coordinates of the overall (global)</w:t>
+      </w:r>
+      <w:r>
+        <w:t xml:space="preserve"> simulation box are between 0 and 100 along each dimension. The particles are divided among chares based on their coordinates. The chares should be organized in a 2-dimensional array of chares (using a chare array) of size </w:t>
       </w:r>
       <w:r>
         <w:rPr>
@@ -122,15 +103,13 @@
         <w:t>k x k</w:t>
       </w:r>
       <w:r>
-        <w:t xml:space="preserve">. So, each </w:t>
-      </w:r>
-      <w:proofErr w:type="spellStart"/>
-      <w:r>
-        <w:t>chare</w:t>
-      </w:r>
-      <w:proofErr w:type="spellEnd"/>
-      <w:r>
-        <w:t xml:space="preserve"> owns a bounding box of its own with size </w:t>
+        <w:t>. So, each chare owns a</w:t>
+      </w:r>
+      <w:r>
+        <w:t xml:space="preserve"> local</w:t>
+      </w:r>
+      <w:r>
+        <w:t xml:space="preserve"> bounding box of its own with size </w:t>
       </w:r>
       <w:r>
         <w:rPr>
@@ -162,21 +141,11 @@
         <w:t>n</w:t>
       </w:r>
       <w:r>
-        <w:t xml:space="preserve"> particles per </w:t>
-      </w:r>
-      <w:proofErr w:type="spellStart"/>
-      <w:r>
-        <w:t>chare</w:t>
-      </w:r>
-      <w:proofErr w:type="spellEnd"/>
-      <w:r>
-        <w:t xml:space="preserve"> during construction with a random (but valid, i.e. within the </w:t>
-      </w:r>
-      <w:proofErr w:type="spellStart"/>
-      <w:r>
-        <w:t>chare</w:t>
-      </w:r>
-      <w:proofErr w:type="spellEnd"/>
+        <w:t xml:space="preserve"> particles per chare during construction with a random (but valid, i.e. within the chare</w:t>
+      </w:r>
+      <w:r>
+        <w:t>’s local bounding box</w:t>
+      </w:r>
       <w:r>
         <w:t>) position</w:t>
       </w:r>
@@ -231,19 +200,11 @@
       <w:r>
         <w:t xml:space="preserve">2 is added to your SVN repositories. Update your SVN repository by doing </w:t>
       </w:r>
-      <w:proofErr w:type="spellStart"/>
       <w:r>
         <w:rPr>
           <w:rFonts w:ascii="Courier New" w:hAnsi="Courier New" w:cs="Courier New"/>
         </w:rPr>
-        <w:t>svn</w:t>
-      </w:r>
-      <w:proofErr w:type="spellEnd"/>
-      <w:r>
-        <w:rPr>
-          <w:rFonts w:ascii="Courier New" w:hAnsi="Courier New" w:cs="Courier New"/>
-        </w:rPr>
-        <w:t xml:space="preserve"> </w:t>
+        <w:t xml:space="preserve">svn </w:t>
       </w:r>
       <w:r>
         <w:rPr>
@@ -309,25 +270,29 @@
         <w:t>particl</w:t>
       </w:r>
       <w:r>
-        <w:t xml:space="preserve">es per cell </w:t>
-      </w:r>
-      <w:proofErr w:type="gramStart"/>
-      <w:r>
-        <w:t>every 10 iterations</w:t>
-      </w:r>
-      <w:proofErr w:type="gramEnd"/>
+        <w:t>es per cell every 10 iterations.</w:t>
+      </w:r>
+      <w:r>
+        <w:t xml:space="preserve"> The simulation should not be delayed by this calculation</w:t>
+      </w:r>
+      <w:r>
+        <w:t xml:space="preserve"> </w:t>
+      </w:r>
+      <w:r>
+        <w:t xml:space="preserve">i.e. the simulation should not wait for this calculation and process </w:t>
+      </w:r>
+      <w:r>
+        <w:t xml:space="preserve">(use </w:t>
+      </w:r>
+      <w:r>
+        <w:t xml:space="preserve">asynchronous </w:t>
+      </w:r>
+      <w:r>
+        <w:t>reductions)</w:t>
+      </w:r>
       <w:r>
         <w:t>.</w:t>
       </w:r>
-      <w:r>
-        <w:t xml:space="preserve"> The simulation should not be delayed by this calculation</w:t>
-      </w:r>
-      <w:r>
-        <w:t xml:space="preserve"> (you should use reductions)</w:t>
-      </w:r>
-      <w:r>
-        <w:t>.</w:t>
-      </w:r>
     </w:p>
     <w:p>
       <w:pPr>
@@ -346,52 +311,33 @@
         <w:t xml:space="preserve">you can </w:t>
       </w:r>
       <w:r>
-        <w:t>use 10000</w:t>
-      </w:r>
-      <w:r>
-        <w:t xml:space="preserve"> (=n)</w:t>
-      </w:r>
-      <w:r>
-        <w:t xml:space="preserve"> particles</w:t>
-      </w:r>
-      <w:r>
-        <w:t xml:space="preserve"> per </w:t>
-      </w:r>
-      <w:proofErr w:type="spellStart"/>
-      <w:r>
-        <w:t>chare</w:t>
-      </w:r>
-      <w:proofErr w:type="spellEnd"/>
-      <w:r>
-        <w:t>,</w:t>
+        <w:t xml:space="preserve">use </w:t>
+      </w:r>
+      <w:r>
+        <w:t>n=</w:t>
+      </w:r>
+      <w:r>
+        <w:t>10000 particles</w:t>
+      </w:r>
+      <w:r>
+        <w:t xml:space="preserve"> per chare,</w:t>
       </w:r>
       <w:r>
         <w:t xml:space="preserve"> </w:t>
       </w:r>
       <w:r>
-        <w:t xml:space="preserve">simulated over 100 </w:t>
-      </w:r>
-      <w:proofErr w:type="gramStart"/>
-      <w:r>
-        <w:t>steps</w:t>
-      </w:r>
-      <w:r>
-        <w:t>(</w:t>
-      </w:r>
-      <w:proofErr w:type="gramEnd"/>
-      <w:r>
-        <w:t>fixed)</w:t>
-      </w:r>
-      <w:r>
-        <w:t xml:space="preserve"> and a </w:t>
-      </w:r>
-      <w:proofErr w:type="spellStart"/>
-      <w:r>
-        <w:t>chare</w:t>
-      </w:r>
-      <w:proofErr w:type="spellEnd"/>
-      <w:r>
-        <w:t xml:space="preserve"> array of size 16 x 16</w:t>
+        <w:t>simulated over 100 steps</w:t>
+      </w:r>
+      <w:r>
+        <w:t xml:space="preserve"> </w:t>
+      </w:r>
+      <w:bookmarkStart w:id="0" w:name="_GoBack"/>
+      <w:bookmarkEnd w:id="0"/>
+      <w:r>
+        <w:t>(fixed)</w:t>
+      </w:r>
+      <w:r>
+        <w:t xml:space="preserve"> and a chare array of size 16 x 16</w:t>
       </w:r>
       <w:r>
         <w:t xml:space="preserve"> (k=16)</w:t>
@@ -519,14 +465,8 @@
             <w:pPr>
               <w:jc w:val="both"/>
             </w:pPr>
-            <w:proofErr w:type="gramStart"/>
             <w:r>
-              <w:lastRenderedPageBreak/>
-              <w:t>x</w:t>
-            </w:r>
-            <w:proofErr w:type="gramEnd"/>
-            <w:r>
-              <w:t>/y</w:t>
+              <w:t>x/y</w:t>
             </w:r>
           </w:p>
         </w:tc>
@@ -737,13 +677,8 @@
                 </mc:Fallback>
               </mc:AlternateContent>
             </w:r>
-            <w:proofErr w:type="gramStart"/>
             <w:r>
-              <w:t>k</w:t>
-            </w:r>
-            <w:proofErr w:type="gramEnd"/>
-            <w:r>
-              <w:t>-1</w:t>
+              <w:t>k-1</w:t>
             </w:r>
           </w:p>
         </w:tc>
@@ -1563,13 +1498,8 @@
             <w:pPr>
               <w:jc w:val="both"/>
             </w:pPr>
-            <w:proofErr w:type="gramStart"/>
             <w:r>
-              <w:t>k</w:t>
-            </w:r>
-            <w:proofErr w:type="gramEnd"/>
-            <w:r>
-              <w:t>-1</w:t>
+              <w:t>k-1</w:t>
             </w:r>
           </w:p>
         </w:tc>
@@ -2216,15 +2146,7 @@
         <w:jc w:val="both"/>
       </w:pPr>
       <w:r>
-        <w:t xml:space="preserve">The </w:t>
-      </w:r>
-      <w:proofErr w:type="spellStart"/>
-      <w:r>
-        <w:t>pseudocode</w:t>
-      </w:r>
-      <w:proofErr w:type="spellEnd"/>
-      <w:r>
-        <w:t xml:space="preserve"> for the overall algorithm is:</w:t>
+        <w:t>The pseudocode for the overall algorithm is:</w:t>
       </w:r>
     </w:p>
     <w:p>
@@ -2241,33 +2163,11 @@
           <w:rFonts w:ascii="Courier New" w:hAnsi="Courier New" w:cs="Courier New"/>
         </w:rPr>
       </w:pPr>
-      <w:proofErr w:type="gramStart"/>
       <w:r>
         <w:rPr>
           <w:rFonts w:ascii="Courier New" w:hAnsi="Courier New" w:cs="Courier New"/>
         </w:rPr>
-        <w:t>for</w:t>
-      </w:r>
-      <w:proofErr w:type="gramEnd"/>
-      <w:r>
-        <w:rPr>
-          <w:rFonts w:ascii="Courier New" w:hAnsi="Courier New" w:cs="Courier New"/>
-        </w:rPr>
-        <w:t xml:space="preserve"> (t = </w:t>
-      </w:r>
-      <w:proofErr w:type="spellStart"/>
-      <w:r>
-        <w:rPr>
-          <w:rFonts w:ascii="Courier New" w:hAnsi="Courier New" w:cs="Courier New"/>
-        </w:rPr>
-        <w:t>i</w:t>
-      </w:r>
-      <w:proofErr w:type="spellEnd"/>
-      <w:r>
-        <w:rPr>
-          <w:rFonts w:ascii="Courier New" w:hAnsi="Courier New" w:cs="Courier New"/>
-        </w:rPr>
-        <w:t xml:space="preserve">; t &lt; </w:t>
+        <w:t xml:space="preserve">for (t = i; t &lt; </w:t>
       </w:r>
       <w:r>
         <w:rPr>
@@ -2303,15 +2203,7 @@
         <w:t>belong</w:t>
       </w:r>
       <w:r>
-        <w:t xml:space="preserve"> to my </w:t>
-      </w:r>
-      <w:proofErr w:type="spellStart"/>
-      <w:r>
-        <w:t>chare</w:t>
-      </w:r>
-      <w:proofErr w:type="spellEnd"/>
-      <w:r>
-        <w:t xml:space="preserve">: change its x and y coordinate by a small random amount. </w:t>
+        <w:t xml:space="preserve"> to my chare: change its x and y coordinate by a small random amount. </w:t>
       </w:r>
     </w:p>
     <w:p>
@@ -2326,15 +2218,7 @@
         <w:jc w:val="both"/>
       </w:pPr>
       <w:r>
-        <w:t xml:space="preserve">Move all the particles that do not belong to a </w:t>
-      </w:r>
-      <w:proofErr w:type="spellStart"/>
-      <w:r>
-        <w:t>chare's</w:t>
-      </w:r>
-      <w:proofErr w:type="spellEnd"/>
-      <w:r>
-        <w:t xml:space="preserve"> bounding box to their correct homes. Since the</w:t>
+        <w:t>Move all the particles that do not belong to a chare's bounding box to their correct homes. Since the</w:t>
       </w:r>
       <w:r>
         <w:t xml:space="preserve"> </w:t>
@@ -2343,23 +2227,10 @@
         <w:t>mo</w:t>
       </w:r>
       <w:r>
-        <w:t>vem</w:t>
-      </w:r>
-      <w:bookmarkStart w:id="0" w:name="_GoBack"/>
-      <w:bookmarkEnd w:id="0"/>
-      <w:r>
-        <w:t xml:space="preserve">ent is small, this will mean </w:t>
-      </w:r>
-      <w:r>
-        <w:t xml:space="preserve">communication to the eight near neighbor </w:t>
-      </w:r>
-      <w:proofErr w:type="spellStart"/>
-      <w:r>
-        <w:t>chares</w:t>
-      </w:r>
-      <w:proofErr w:type="spellEnd"/>
-      <w:r>
-        <w:t>. Some of these</w:t>
+        <w:t xml:space="preserve">vement is small, this will mean </w:t>
+      </w:r>
+      <w:r>
+        <w:t>communication to the eight near neighbor chares. Some of these</w:t>
       </w:r>
       <w:r>
         <w:t xml:space="preserve"> </w:t>
@@ -2443,15 +2314,7 @@
         <w:t xml:space="preserve">-in </w:t>
       </w:r>
       <w:r>
-        <w:t xml:space="preserve">every file you modified. Also check-in one output log from execution in </w:t>
-      </w:r>
-      <w:proofErr w:type="spellStart"/>
-      <w:r>
-        <w:t>Taub</w:t>
-      </w:r>
-      <w:proofErr w:type="spellEnd"/>
-      <w:r>
-        <w:t>.</w:t>
+        <w:t>every file you modified. Also check-in one output log from execution in Taub.</w:t>
       </w:r>
     </w:p>
     <w:p>
@@ -2470,23 +2333,7 @@
         <w:t>Late penalty</w:t>
       </w:r>
       <w:r>
-        <w:t xml:space="preserve">: There will be a %10 </w:t>
-      </w:r>
-      <w:proofErr w:type="gramStart"/>
-      <w:r>
-        <w:t>penalty</w:t>
-      </w:r>
-      <w:proofErr w:type="gramEnd"/>
-      <w:r>
-        <w:t xml:space="preserve"> for late submissions. Only </w:t>
-      </w:r>
-      <w:proofErr w:type="gramStart"/>
-      <w:r>
-        <w:t>1 day</w:t>
-      </w:r>
-      <w:proofErr w:type="gramEnd"/>
-      <w:r>
-        <w:t xml:space="preserve"> latency will be accepted. </w:t>
+        <w:t xml:space="preserve">: There will be a %10 penalty for late submissions. Only 1 day latency will be accepted. </w:t>
       </w:r>
     </w:p>
     <w:p>

</xml_diff>

<commit_message>
add more to mp2 description
</commit_message>
<xml_diff>
--- a/cs598lvk/assignments/mp2/MP2.docx
+++ b/cs598lvk/assignments/mp2/MP2.docx
@@ -335,8 +335,16 @@
         <w:rPr>
           <w:rFonts w:asciiTheme="majorHAnsi" w:hAnsiTheme="majorHAnsi" w:cs="Courier New"/>
         </w:rPr>
-        <w:t xml:space="preserve">will guide you through the assignment. </w:t>
-      </w:r>
+        <w:t>will gu</w:t>
+      </w:r>
+      <w:r>
+        <w:rPr>
+          <w:rFonts w:asciiTheme="majorHAnsi" w:hAnsiTheme="majorHAnsi" w:cs="Courier New"/>
+        </w:rPr>
+        <w:t>ide you through the assignment.</w:t>
+      </w:r>
+      <w:bookmarkStart w:id="0" w:name="_GoBack"/>
+      <w:bookmarkEnd w:id="0"/>
     </w:p>
     <w:p>
       <w:pPr>
@@ -2416,8 +2424,6 @@
       <w:r>
         <w:t xml:space="preserve"> up to</w:t>
       </w:r>
-      <w:bookmarkStart w:id="0" w:name="_GoBack"/>
-      <w:bookmarkEnd w:id="0"/>
       <w:r>
         <w:t xml:space="preserve"> 1 day latency will be accepted. </w:t>
       </w:r>

</xml_diff>

<commit_message>
fix the mp2 description according to prof's feedback
</commit_message>
<xml_diff>
--- a/cs598lvk/assignments/mp2/MP2.docx
+++ b/cs598lvk/assignments/mp2/MP2.docx
@@ -73,7 +73,19 @@
         <w:jc w:val="both"/>
       </w:pPr>
       <w:r>
-        <w:t xml:space="preserve">For the assignment, you will write code that simulates a set of particles moving randomly in a 2-dimensional space within a bounding box. The coordinates of the overall simulation box are between 0 and 100 along each dimension. The particles are divided among chares based on their coordinates. The chares should be organized in a 2-dimensional array of chares (using a chare array) of size </w:t>
+        <w:t>For the assignment, you will write code that simulates a set of particles moving randomly in a 2-dimensional space within a bounding box. The coordinates of the overall simulation box are between 0</w:t>
+      </w:r>
+      <w:r>
+        <w:t>.0</w:t>
+      </w:r>
+      <w:r>
+        <w:t xml:space="preserve"> and 100</w:t>
+      </w:r>
+      <w:r>
+        <w:t>.0</w:t>
+      </w:r>
+      <w:r>
+        <w:t xml:space="preserve"> along each dimension. The particles are divided among chares based on their coordinates. The chares should be organized in a 2-dimensional array of chares (using a chare array) of size </w:t>
       </w:r>
       <w:r>
         <w:rPr>
@@ -88,7 +100,19 @@
         <w:rPr>
           <w:i/>
         </w:rPr>
-        <w:t>100/k</w:t>
+        <w:t>100</w:t>
+      </w:r>
+      <w:r>
+        <w:rPr>
+          <w:i/>
+        </w:rPr>
+        <w:t>.0</w:t>
+      </w:r>
+      <w:r>
+        <w:rPr>
+          <w:i/>
+        </w:rPr>
+        <w:t>/k</w:t>
       </w:r>
       <w:r>
         <w:t>.</w:t>
@@ -162,10 +186,22 @@
         <w:rPr>
           <w:b/>
         </w:rPr>
-        <w:t>Base template</w:t>
-      </w:r>
-      <w:r>
-        <w:t>: A base template for MP</w:t>
+        <w:t>Skeleton code</w:t>
+      </w:r>
+      <w:r>
+        <w:rPr>
+          <w:b/>
+        </w:rPr>
+        <w:t>:</w:t>
+      </w:r>
+      <w:r>
+        <w:t xml:space="preserve"> A base </w:t>
+      </w:r>
+      <w:r>
+        <w:t>code</w:t>
+      </w:r>
+      <w:r>
+        <w:t xml:space="preserve"> for MP</w:t>
       </w:r>
       <w:r>
         <w:t xml:space="preserve">2 is added to your SVN repositories. Update your SVN repository by doing </w:t>
@@ -217,13 +253,19 @@
         <w:rPr>
           <w:rFonts w:asciiTheme="majorHAnsi" w:hAnsiTheme="majorHAnsi" w:cs="Courier New"/>
         </w:rPr>
-        <w:t>The template</w:t>
+        <w:t xml:space="preserve">The </w:t>
       </w:r>
       <w:r>
         <w:rPr>
           <w:rFonts w:asciiTheme="majorHAnsi" w:hAnsiTheme="majorHAnsi" w:cs="Courier New"/>
         </w:rPr>
-        <w:t xml:space="preserve"> code includes </w:t>
+        <w:t xml:space="preserve">skeleton </w:t>
+      </w:r>
+      <w:r>
+        <w:rPr>
+          <w:rFonts w:asciiTheme="majorHAnsi" w:hAnsiTheme="majorHAnsi" w:cs="Courier New"/>
+        </w:rPr>
+        <w:t xml:space="preserve">code includes </w:t>
       </w:r>
       <w:r>
         <w:rPr>
@@ -287,12 +329,24 @@
         <w:rPr>
           <w:rFonts w:asciiTheme="majorHAnsi" w:hAnsiTheme="majorHAnsi" w:cs="Courier New"/>
         </w:rPr>
-        <w:t>. The</w:t>
+        <w:t>.</w:t>
       </w:r>
       <w:r>
         <w:rPr>
           <w:rFonts w:asciiTheme="majorHAnsi" w:hAnsiTheme="majorHAnsi" w:cs="Courier New"/>
         </w:rPr>
+        <w:t xml:space="preserve"> </w:t>
+      </w:r>
+      <w:r>
+        <w:rPr>
+          <w:rFonts w:asciiTheme="majorHAnsi" w:hAnsiTheme="majorHAnsi" w:cs="Courier New"/>
+        </w:rPr>
+        <w:t>The</w:t>
+      </w:r>
+      <w:r>
+        <w:rPr>
+          <w:rFonts w:asciiTheme="majorHAnsi" w:hAnsiTheme="majorHAnsi" w:cs="Courier New"/>
+        </w:rPr>
         <w:t>re are also</w:t>
       </w:r>
       <w:r>
@@ -317,12 +371,18 @@
         <w:rPr>
           <w:rFonts w:asciiTheme="majorHAnsi" w:hAnsiTheme="majorHAnsi" w:cs="Courier New"/>
         </w:rPr>
-        <w:t xml:space="preserve">template </w:t>
+        <w:t>skeleton</w:t>
       </w:r>
       <w:r>
         <w:rPr>
           <w:rFonts w:asciiTheme="majorHAnsi" w:hAnsiTheme="majorHAnsi" w:cs="Courier New"/>
         </w:rPr>
+        <w:t xml:space="preserve"> </w:t>
+      </w:r>
+      <w:r>
+        <w:rPr>
+          <w:rFonts w:asciiTheme="majorHAnsi" w:hAnsiTheme="majorHAnsi" w:cs="Courier New"/>
+        </w:rPr>
         <w:t>code that</w:t>
       </w:r>
       <w:r>
@@ -343,8 +403,12 @@
         </w:rPr>
         <w:t>ide you through the assignment.</w:t>
       </w:r>
-      <w:bookmarkStart w:id="0" w:name="_GoBack"/>
-      <w:bookmarkEnd w:id="0"/>
+      <w:r>
+        <w:rPr>
+          <w:rFonts w:asciiTheme="majorHAnsi" w:hAnsiTheme="majorHAnsi" w:cs="Courier New"/>
+        </w:rPr>
+        <w:t xml:space="preserve"> </w:t>
+      </w:r>
     </w:p>
     <w:p>
       <w:pPr>
@@ -422,13 +486,7 @@
         <w:t xml:space="preserve"> </w:t>
       </w:r>
       <w:r>
-        <w:t>simulated over 100 steps</w:t>
-      </w:r>
-      <w:r>
-        <w:t>(fixed)</w:t>
-      </w:r>
-      <w:r>
-        <w:t xml:space="preserve"> and a chare array of size 16 x 16</w:t>
+        <w:t>simulated over 100 steps and a chare array of size 16 x 16</w:t>
       </w:r>
       <w:r>
         <w:t xml:space="preserve"> (k=16)</w:t>
@@ -442,11 +500,6 @@
     </w:p>
     <w:p>
       <w:pPr>
-        <w:jc w:val="both"/>
-      </w:pPr>
-    </w:p>
-    <w:p>
-      <w:pPr>
         <w:ind w:firstLine="720"/>
         <w:jc w:val="both"/>
       </w:pPr>
@@ -455,6 +508,58 @@
       <w:pPr>
         <w:jc w:val="both"/>
       </w:pPr>
+      <w:r>
+        <w:rPr>
+          <w:b/>
+        </w:rPr>
+        <w:tab/>
+        <w:t xml:space="preserve">Note: </w:t>
+      </w:r>
+      <w:r>
+        <w:t xml:space="preserve">There </w:t>
+      </w:r>
+      <w:r>
+        <w:t>might</w:t>
+      </w:r>
+      <w:r>
+        <w:t xml:space="preserve"> be multiple p</w:t>
+      </w:r>
+      <w:r>
+        <w:t xml:space="preserve">articles having the same </w:t>
+      </w:r>
+      <w:r>
+        <w:rPr>
+          <w:i/>
+        </w:rPr>
+        <w:t>x</w:t>
+      </w:r>
+      <w:r>
+        <w:t xml:space="preserve"> and </w:t>
+      </w:r>
+      <w:r>
+        <w:rPr>
+          <w:i/>
+        </w:rPr>
+        <w:t>y</w:t>
+      </w:r>
+      <w:r>
+        <w:t xml:space="preserve"> </w:t>
+      </w:r>
+      <w:r>
+        <w:t xml:space="preserve">coordinates, especially if you increase the density of each cell. </w:t>
+      </w:r>
+      <w:r>
+        <w:t xml:space="preserve">You do not need to handle this case </w:t>
+      </w:r>
+      <w:r>
+        <w:t>separately;</w:t>
+      </w:r>
+      <w:r>
+        <w:t xml:space="preserve"> it is a valid case assumption</w:t>
+      </w:r>
+      <w:r>
+        <w:t xml:space="preserve">. </w:t>
+      </w:r>
     </w:p>
     <w:p>
       <w:pPr>
@@ -1951,7 +2056,21 @@
                                 <w:b/>
                                 <w:i/>
                               </w:rPr>
-                              <w:t>100/k</w:t>
+                              <w:t>100</w:t>
+                            </w:r>
+                            <w:r>
+                              <w:rPr>
+                                <w:b/>
+                                <w:i/>
+                              </w:rPr>
+                              <w:t>.0</w:t>
+                            </w:r>
+                            <w:r>
+                              <w:rPr>
+                                <w:b/>
+                                <w:i/>
+                              </w:rPr>
+                              <w:t>/k</w:t>
                             </w:r>
                           </w:p>
                         </w:txbxContent>
@@ -1976,6 +2095,10 @@
           </mc:Choice>
           <mc:Fallback>
             <w:pict>
+              <v:shapetype id="_x0000_t202" coordsize="21600,21600" o:spt="202" path="m0,0l0,21600,21600,21600,21600,0xe">
+                <v:stroke joinstyle="miter"/>
+                <v:path gradientshapeok="t" o:connecttype="rect"/>
+              </v:shapetype>
               <v:shape id="Text Box 4" o:spid="_x0000_s1027" type="#_x0000_t202" style="position:absolute;margin-left:2.85pt;margin-top:16.85pt;width:63pt;height:27pt;z-index:251660288;visibility:visible;mso-wrap-style:square;mso-width-percent:0;mso-height-percent:0;mso-wrap-distance-left:9pt;mso-wrap-distance-top:0;mso-wrap-distance-right:9pt;mso-wrap-distance-bottom:0;mso-position-horizontal:absolute;mso-position-horizontal-relative:text;mso-position-vertical:absolute;mso-position-vertical-relative:text;mso-width-percent:0;mso-height-percent:0;mso-width-relative:margin;mso-height-relative:margin;v-text-anchor:top" o:gfxdata="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" filled="f" stroked="f">
                 <v:textbox>
                   <w:txbxContent>
@@ -1991,7 +2114,21 @@
                           <w:b/>
                           <w:i/>
                         </w:rPr>
-                        <w:t>100/k</w:t>
+                        <w:t>100</w:t>
+                      </w:r>
+                      <w:r>
+                        <w:rPr>
+                          <w:b/>
+                          <w:i/>
+                        </w:rPr>
+                        <w:t>.0</w:t>
+                      </w:r>
+                      <w:r>
+                        <w:rPr>
+                          <w:b/>
+                          <w:i/>
+                        </w:rPr>
+                        <w:t>/k</w:t>
                       </w:r>
                     </w:p>
                   </w:txbxContent>
@@ -2029,7 +2166,7 @@
         <mc:AlternateContent>
           <mc:Choice Requires="wps">
             <w:drawing>
-              <wp:anchor distT="0" distB="0" distL="114300" distR="114300" simplePos="0" relativeHeight="251662336" behindDoc="0" locked="0" layoutInCell="1" allowOverlap="1" wp14:anchorId="3570A299" wp14:editId="742CEAEE">
+              <wp:anchor distT="0" distB="0" distL="114300" distR="114300" simplePos="0" relativeHeight="251662336" behindDoc="0" locked="0" layoutInCell="1" allowOverlap="1" wp14:anchorId="3570A299" wp14:editId="0DE8B231">
                 <wp:simplePos x="0" y="0"/>
                 <wp:positionH relativeFrom="column">
                   <wp:posOffset>2057400</wp:posOffset>
@@ -2037,7 +2174,7 @@
                 <wp:positionV relativeFrom="paragraph">
                   <wp:posOffset>68580</wp:posOffset>
                 </wp:positionV>
-                <wp:extent cx="571500" cy="342900"/>
+                <wp:extent cx="914400" cy="342900"/>
                 <wp:effectExtent l="0" t="0" r="0" b="12700"/>
                 <wp:wrapSquare wrapText="bothSides"/>
                 <wp:docPr id="6" name="Text Box 6"/>
@@ -2049,7 +2186,7 @@
                       <wps:spPr>
                         <a:xfrm>
                           <a:off x="0" y="0"/>
-                          <a:ext cx="571500" cy="342900"/>
+                          <a:ext cx="914400" cy="342900"/>
                         </a:xfrm>
                         <a:prstGeom prst="rect">
                           <a:avLst/>
@@ -2093,6 +2230,12 @@
                               </w:rPr>
                               <w:t>100</w:t>
                             </w:r>
+                            <w:r>
+                              <w:rPr>
+                                <w:b/>
+                              </w:rPr>
+                              <w:t>.0</w:t>
+                            </w:r>
                           </w:p>
                         </w:txbxContent>
                       </wps:txbx>
@@ -2116,7 +2259,7 @@
           </mc:Choice>
           <mc:Fallback>
             <w:pict>
-              <v:shape id="Text Box 6" o:spid="_x0000_s1028" type="#_x0000_t202" style="position:absolute;left:0;text-align:left;margin-left:162pt;margin-top:5.4pt;width:45pt;height:27pt;z-index:251662336;visibility:visible;mso-wrap-style:square;mso-width-percent:0;mso-height-percent:0;mso-wrap-distance-left:9pt;mso-wrap-distance-top:0;mso-wrap-distance-right:9pt;mso-wrap-distance-bottom:0;mso-position-horizontal:absolute;mso-position-horizontal-relative:text;mso-position-vertical:absolute;mso-position-vertical-relative:text;mso-width-percent:0;mso-height-percent:0;mso-width-relative:margin;mso-height-relative:margin;v-text-anchor:top" o:gfxdata="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" filled="f" stroked="f">
+              <v:shape id="Text Box 6" o:spid="_x0000_s1028" type="#_x0000_t202" style="position:absolute;left:0;text-align:left;margin-left:162pt;margin-top:5.4pt;width:1in;height:27pt;z-index:251662336;visibility:visible;mso-wrap-style:square;mso-width-percent:0;mso-height-percent:0;mso-wrap-distance-left:9pt;mso-wrap-distance-top:0;mso-wrap-distance-right:9pt;mso-wrap-distance-bottom:0;mso-position-horizontal:absolute;mso-position-horizontal-relative:text;mso-position-vertical:absolute;mso-position-vertical-relative:text;mso-width-percent:0;mso-height-percent:0;mso-width-relative:margin;mso-height-relative:margin;v-text-anchor:top" o:gfxdata="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" filled="f" stroked="f">
                 <v:textbox>
                   <w:txbxContent>
                     <w:p>
@@ -2130,6 +2273,12 @@
                           <w:b/>
                         </w:rPr>
                         <w:t>100</w:t>
+                      </w:r>
+                      <w:r>
+                        <w:rPr>
+                          <w:b/>
+                        </w:rPr>
+                        <w:t>.0</w:t>
                       </w:r>
                     </w:p>
                   </w:txbxContent>
@@ -2327,6 +2476,83 @@
     </w:p>
     <w:p>
       <w:pPr>
+        <w:jc w:val="both"/>
+      </w:pPr>
+    </w:p>
+    <w:p>
+      <w:pPr>
+        <w:pStyle w:val="ListParagraph"/>
+        <w:numPr>
+          <w:ilvl w:val="1"/>
+          <w:numId w:val="1"/>
+        </w:numPr>
+        <w:jc w:val="both"/>
+        <w:rPr>
+          <w:rFonts w:ascii="Courier New" w:hAnsi="Courier New" w:cs="Courier New"/>
+        </w:rPr>
+      </w:pPr>
+      <w:r>
+        <w:rPr>
+          <w:rFonts w:ascii="Courier New" w:hAnsi="Courier New" w:cs="Courier New"/>
+        </w:rPr>
+        <w:t>i</w:t>
+      </w:r>
+      <w:r>
+        <w:rPr>
+          <w:rFonts w:ascii="Courier New" w:hAnsi="Courier New" w:cs="Courier New"/>
+        </w:rPr>
+        <w:t>f(</w:t>
+      </w:r>
+      <w:r>
+        <w:rPr>
+          <w:rFonts w:ascii="Courier New" w:hAnsi="Courier New" w:cs="Courier New"/>
+        </w:rPr>
+        <w:t>iteration%10 == 0</w:t>
+      </w:r>
+      <w:r>
+        <w:rPr>
+          <w:rFonts w:ascii="Courier New" w:hAnsi="Courier New" w:cs="Courier New"/>
+        </w:rPr>
+        <w:t>)</w:t>
+      </w:r>
+    </w:p>
+    <w:p>
+      <w:pPr>
+        <w:jc w:val="both"/>
+        <w:rPr>
+          <w:rFonts w:ascii="Courier New" w:hAnsi="Courier New" w:cs="Courier New"/>
+        </w:rPr>
+      </w:pPr>
+    </w:p>
+    <w:p>
+      <w:pPr>
+        <w:pStyle w:val="ListParagraph"/>
+        <w:numPr>
+          <w:ilvl w:val="2"/>
+          <w:numId w:val="1"/>
+        </w:numPr>
+        <w:jc w:val="both"/>
+        <w:rPr>
+          <w:rFonts w:cs="Courier New"/>
+        </w:rPr>
+      </w:pPr>
+      <w:r>
+        <w:rPr>
+          <w:rFonts w:cs="Courier New"/>
+        </w:rPr>
+        <w:t>D</w:t>
+      </w:r>
+      <w:bookmarkStart w:id="0" w:name="_GoBack"/>
+      <w:bookmarkEnd w:id="0"/>
+      <w:r>
+        <w:rPr>
+          <w:rFonts w:cs="Courier New"/>
+        </w:rPr>
+        <w:t>o reductions to calculate average and max number of particles</w:t>
+      </w:r>
+    </w:p>
+    <w:p>
+      <w:pPr>
         <w:ind w:firstLine="720"/>
         <w:jc w:val="both"/>
       </w:pPr>
@@ -2474,7 +2700,7 @@
         <w:rFonts w:ascii="Courier New" w:hAnsi="Courier New" w:hint="default"/>
       </w:rPr>
     </w:lvl>
-    <w:lvl w:ilvl="2" w:tplc="04090005" w:tentative="1">
+    <w:lvl w:ilvl="2" w:tplc="04090005">
       <w:start w:val="1"/>
       <w:numFmt w:val="bullet"/>
       <w:lvlText w:val=""/>

</xml_diff>

<commit_message>
Update MP2 and publish pdf version
</commit_message>
<xml_diff>
--- a/cs598lvk/assignments/mp2/MP2.docx
+++ b/cs598lvk/assignments/mp2/MP2.docx
@@ -28,15 +28,7 @@
         <w:jc w:val="center"/>
       </w:pPr>
       <w:r>
-        <w:t xml:space="preserve">CS 598 LVK: Parallel </w:t>
-      </w:r>
-      <w:proofErr w:type="spellStart"/>
-      <w:r>
-        <w:t>Migratable</w:t>
-      </w:r>
-      <w:proofErr w:type="spellEnd"/>
-      <w:r>
-        <w:t xml:space="preserve"> Objects</w:t>
+        <w:t>CS 598 LVK: Parallel Migratable Objects</w:t>
       </w:r>
     </w:p>
     <w:p>
@@ -49,7 +41,7 @@
         <w:jc w:val="center"/>
       </w:pPr>
       <w:r>
-        <w:t>Fall 2013</w:t>
+        <w:t>Fall 2014</w:t>
       </w:r>
     </w:p>
     <w:p>
@@ -62,7 +54,13 @@
         <w:jc w:val="center"/>
       </w:pPr>
       <w:r>
-        <w:t>Due date: Thursday, October 10, 10pm</w:t>
+        <w:t>Due date: Thursday, October 9</w:t>
+      </w:r>
+      <w:r>
+        <w:t>, 10</w:t>
+      </w:r>
+      <w:r>
+        <w:t xml:space="preserve"> PM</w:t>
       </w:r>
     </w:p>
     <w:p>
@@ -93,39 +91,7 @@
         <w:t>.0</w:t>
       </w:r>
       <w:r>
-        <w:t xml:space="preserve"> along each dimension. The particles are divided among </w:t>
-      </w:r>
-      <w:proofErr w:type="spellStart"/>
-      <w:r>
-        <w:t>chares</w:t>
-      </w:r>
-      <w:proofErr w:type="spellEnd"/>
-      <w:r>
-        <w:t xml:space="preserve"> based on their coordinates. The </w:t>
-      </w:r>
-      <w:proofErr w:type="spellStart"/>
-      <w:r>
-        <w:t>chares</w:t>
-      </w:r>
-      <w:proofErr w:type="spellEnd"/>
-      <w:r>
-        <w:t xml:space="preserve"> should be organized in a 2-dimensional array of </w:t>
-      </w:r>
-      <w:proofErr w:type="spellStart"/>
-      <w:r>
-        <w:t>chares</w:t>
-      </w:r>
-      <w:proofErr w:type="spellEnd"/>
-      <w:r>
-        <w:t xml:space="preserve"> (using a </w:t>
-      </w:r>
-      <w:proofErr w:type="spellStart"/>
-      <w:r>
-        <w:t>chare</w:t>
-      </w:r>
-      <w:proofErr w:type="spellEnd"/>
-      <w:r>
-        <w:t xml:space="preserve"> array) of size </w:t>
+        <w:t xml:space="preserve"> along each dimension. The particles are divided among chares based on their coordinates. The chares should be organized in a 2-dimensional array of chares (using a chare array) of size </w:t>
       </w:r>
       <w:r>
         <w:rPr>
@@ -134,15 +100,7 @@
         <w:t>k x k</w:t>
       </w:r>
       <w:r>
-        <w:t xml:space="preserve">. So, each </w:t>
-      </w:r>
-      <w:proofErr w:type="spellStart"/>
-      <w:r>
-        <w:t>chare</w:t>
-      </w:r>
-      <w:proofErr w:type="spellEnd"/>
-      <w:r>
-        <w:t xml:space="preserve"> owns a bounding box of its own with size </w:t>
+        <w:t xml:space="preserve">. So, each chare owns a bounding box of its own with size </w:t>
       </w:r>
       <w:r>
         <w:rPr>
@@ -186,23 +144,7 @@
         <w:t>n</w:t>
       </w:r>
       <w:r>
-        <w:t xml:space="preserve"> particles per </w:t>
-      </w:r>
-      <w:proofErr w:type="spellStart"/>
-      <w:r>
-        <w:t>chare</w:t>
-      </w:r>
-      <w:proofErr w:type="spellEnd"/>
-      <w:r>
-        <w:t xml:space="preserve"> during construction with a random (but valid, i.e. within the </w:t>
-      </w:r>
-      <w:proofErr w:type="spellStart"/>
-      <w:r>
-        <w:t>chare</w:t>
-      </w:r>
-      <w:proofErr w:type="spellEnd"/>
-      <w:r>
-        <w:t>) position</w:t>
+        <w:t xml:space="preserve"> particles per chare during construction with a random (but valid, i.e. within the chare) position</w:t>
       </w:r>
       <w:r>
         <w:t xml:space="preserve"> for particles</w:t>
@@ -270,19 +212,11 @@
       <w:r>
         <w:t xml:space="preserve">2 is added to your SVN repositories. Update your SVN repository by doing </w:t>
       </w:r>
-      <w:proofErr w:type="spellStart"/>
       <w:r>
         <w:rPr>
           <w:rFonts w:ascii="Courier New" w:hAnsi="Courier New" w:cs="Courier New"/>
         </w:rPr>
-        <w:t>svn</w:t>
-      </w:r>
-      <w:proofErr w:type="spellEnd"/>
-      <w:r>
-        <w:rPr>
-          <w:rFonts w:ascii="Courier New" w:hAnsi="Courier New" w:cs="Courier New"/>
-        </w:rPr>
-        <w:t xml:space="preserve"> </w:t>
+        <w:t xml:space="preserve">svn </w:t>
       </w:r>
       <w:r>
         <w:rPr>
@@ -343,21 +277,7 @@
         <w:rPr>
           <w:rFonts w:asciiTheme="majorHAnsi" w:hAnsiTheme="majorHAnsi" w:cs="Courier New"/>
         </w:rPr>
-        <w:t xml:space="preserve">base code for </w:t>
-      </w:r>
-      <w:proofErr w:type="spellStart"/>
-      <w:r>
-        <w:rPr>
-          <w:rFonts w:asciiTheme="majorHAnsi" w:hAnsiTheme="majorHAnsi" w:cs="Courier New"/>
-        </w:rPr>
-        <w:t>Mainchare</w:t>
-      </w:r>
-      <w:proofErr w:type="spellEnd"/>
-      <w:r>
-        <w:rPr>
-          <w:rFonts w:asciiTheme="majorHAnsi" w:hAnsiTheme="majorHAnsi" w:cs="Courier New"/>
-        </w:rPr>
-        <w:t xml:space="preserve"> </w:t>
+        <w:t xml:space="preserve">base code for Mainchare </w:t>
       </w:r>
       <w:r>
         <w:rPr>
@@ -370,21 +290,7 @@
         <w:rPr>
           <w:rFonts w:asciiTheme="majorHAnsi" w:hAnsiTheme="majorHAnsi" w:cs="Courier New"/>
         </w:rPr>
-        <w:t xml:space="preserve">, 2-D </w:t>
-      </w:r>
-      <w:proofErr w:type="spellStart"/>
-      <w:r>
-        <w:rPr>
-          <w:rFonts w:asciiTheme="majorHAnsi" w:hAnsiTheme="majorHAnsi" w:cs="Courier New"/>
-        </w:rPr>
-        <w:t>Chare</w:t>
-      </w:r>
-      <w:proofErr w:type="spellEnd"/>
-      <w:r>
-        <w:rPr>
-          <w:rFonts w:asciiTheme="majorHAnsi" w:hAnsiTheme="majorHAnsi" w:cs="Courier New"/>
-        </w:rPr>
-        <w:t xml:space="preserve"> Array </w:t>
+        <w:t xml:space="preserve">, 2-D Chare Array </w:t>
       </w:r>
       <w:r>
         <w:rPr>
@@ -423,233 +329,224 @@
         <w:rPr>
           <w:rFonts w:asciiTheme="majorHAnsi" w:hAnsiTheme="majorHAnsi" w:cs="Courier New"/>
         </w:rPr>
-        <w:t xml:space="preserve"> representing the particles the </w:t>
-      </w:r>
-      <w:proofErr w:type="spellStart"/>
+        <w:t xml:space="preserve"> representing the particles the Chare Array contains</w:t>
+      </w:r>
       <w:r>
         <w:rPr>
           <w:rFonts w:asciiTheme="majorHAnsi" w:hAnsiTheme="majorHAnsi" w:cs="Courier New"/>
         </w:rPr>
-        <w:t>Chare</w:t>
-      </w:r>
-      <w:proofErr w:type="spellEnd"/>
+        <w:t>.</w:t>
+      </w:r>
       <w:r>
         <w:rPr>
           <w:rFonts w:asciiTheme="majorHAnsi" w:hAnsiTheme="majorHAnsi" w:cs="Courier New"/>
         </w:rPr>
-        <w:t xml:space="preserve"> Array contains</w:t>
+        <w:t xml:space="preserve"> </w:t>
       </w:r>
       <w:r>
         <w:rPr>
           <w:rFonts w:asciiTheme="majorHAnsi" w:hAnsiTheme="majorHAnsi" w:cs="Courier New"/>
         </w:rPr>
+        <w:t>The</w:t>
+      </w:r>
+      <w:r>
+        <w:rPr>
+          <w:rFonts w:asciiTheme="majorHAnsi" w:hAnsiTheme="majorHAnsi" w:cs="Courier New"/>
+        </w:rPr>
+        <w:t>re are also</w:t>
+      </w:r>
+      <w:r>
+        <w:rPr>
+          <w:rFonts w:asciiTheme="majorHAnsi" w:hAnsiTheme="majorHAnsi" w:cs="Courier New"/>
+        </w:rPr>
+        <w:t xml:space="preserve"> </w:t>
+      </w:r>
+      <w:r>
+        <w:rPr>
+          <w:rFonts w:asciiTheme="majorHAnsi" w:hAnsiTheme="majorHAnsi" w:cs="Courier New"/>
+        </w:rPr>
+        <w:t xml:space="preserve">comments </w:t>
+      </w:r>
+      <w:r>
+        <w:rPr>
+          <w:rFonts w:asciiTheme="majorHAnsi" w:hAnsiTheme="majorHAnsi" w:cs="Courier New"/>
+        </w:rPr>
+        <w:t xml:space="preserve">in the </w:t>
+      </w:r>
+      <w:r>
+        <w:rPr>
+          <w:rFonts w:asciiTheme="majorHAnsi" w:hAnsiTheme="majorHAnsi" w:cs="Courier New"/>
+        </w:rPr>
+        <w:t>skeleton</w:t>
+      </w:r>
+      <w:r>
+        <w:rPr>
+          <w:rFonts w:asciiTheme="majorHAnsi" w:hAnsiTheme="majorHAnsi" w:cs="Courier New"/>
+        </w:rPr>
+        <w:t xml:space="preserve"> </w:t>
+      </w:r>
+      <w:r>
+        <w:rPr>
+          <w:rFonts w:asciiTheme="majorHAnsi" w:hAnsiTheme="majorHAnsi" w:cs="Courier New"/>
+        </w:rPr>
+        <w:t>code that</w:t>
+      </w:r>
+      <w:r>
+        <w:rPr>
+          <w:rFonts w:asciiTheme="majorHAnsi" w:hAnsiTheme="majorHAnsi" w:cs="Courier New"/>
+        </w:rPr>
+        <w:t xml:space="preserve"> </w:t>
+      </w:r>
+      <w:r>
+        <w:rPr>
+          <w:rFonts w:asciiTheme="majorHAnsi" w:hAnsiTheme="majorHAnsi" w:cs="Courier New"/>
+        </w:rPr>
+        <w:t>will gu</w:t>
+      </w:r>
+      <w:r>
+        <w:rPr>
+          <w:rFonts w:asciiTheme="majorHAnsi" w:hAnsiTheme="majorHAnsi" w:cs="Courier New"/>
+        </w:rPr>
+        <w:t>ide you through the assignment.</w:t>
+      </w:r>
+      <w:r>
+        <w:rPr>
+          <w:rFonts w:asciiTheme="majorHAnsi" w:hAnsiTheme="majorHAnsi" w:cs="Courier New"/>
+        </w:rPr>
+        <w:t xml:space="preserve"> </w:t>
+      </w:r>
+    </w:p>
+    <w:p>
+      <w:pPr>
+        <w:jc w:val="both"/>
+      </w:pPr>
+    </w:p>
+    <w:p>
+      <w:pPr>
+        <w:ind w:firstLine="720"/>
+        <w:jc w:val="both"/>
+      </w:pPr>
+      <w:r>
+        <w:rPr>
+          <w:b/>
+        </w:rPr>
+        <w:t xml:space="preserve">Expected Output: </w:t>
+      </w:r>
+      <w:r>
+        <w:t>Your program should</w:t>
+      </w:r>
+      <w:r>
+        <w:t xml:space="preserve"> calculate and print to screen </w:t>
+      </w:r>
+      <w:r>
+        <w:t xml:space="preserve">the maximum and </w:t>
+      </w:r>
+      <w:r>
+        <w:t>total</w:t>
+      </w:r>
+      <w:r>
+        <w:t xml:space="preserve"> number of</w:t>
+      </w:r>
+      <w:r>
+        <w:t xml:space="preserve"> </w:t>
+      </w:r>
+      <w:r>
+        <w:t>particl</w:t>
+      </w:r>
+      <w:r>
+        <w:t>es every 10 iterations.</w:t>
+      </w:r>
+      <w:r>
+        <w:t xml:space="preserve"> </w:t>
+      </w:r>
+      <w:r>
+        <w:rPr>
+          <w:b/>
+        </w:rPr>
+        <w:t>Use the provided print function</w:t>
+      </w:r>
+      <w:r>
         <w:t>.</w:t>
       </w:r>
       <w:r>
-        <w:rPr>
-          <w:rFonts w:asciiTheme="majorHAnsi" w:hAnsiTheme="majorHAnsi" w:cs="Courier New"/>
-        </w:rPr>
         <w:t xml:space="preserve"> </w:t>
       </w:r>
       <w:r>
-        <w:rPr>
-          <w:rFonts w:asciiTheme="majorHAnsi" w:hAnsiTheme="majorHAnsi" w:cs="Courier New"/>
-        </w:rPr>
-        <w:t>The</w:t>
-      </w:r>
-      <w:r>
-        <w:rPr>
-          <w:rFonts w:asciiTheme="majorHAnsi" w:hAnsiTheme="majorHAnsi" w:cs="Courier New"/>
-        </w:rPr>
-        <w:t>re are also</w:t>
-      </w:r>
-      <w:r>
-        <w:rPr>
-          <w:rFonts w:asciiTheme="majorHAnsi" w:hAnsiTheme="majorHAnsi" w:cs="Courier New"/>
-        </w:rPr>
+        <w:t>We will be automating the grading for this assignment and failure to use the provided function might result in a lower grade. Additionally, t</w:t>
+      </w:r>
+      <w:r>
+        <w:t>he simulation should not be delayed by this calculation</w:t>
+      </w:r>
+      <w:r>
+        <w:t xml:space="preserve"> (</w:t>
+      </w:r>
+      <w:r>
+        <w:t xml:space="preserve">i.e. </w:t>
+      </w:r>
+      <w:r>
+        <w:t>you should use reductions)</w:t>
+      </w:r>
+      <w:r>
+        <w:t>.</w:t>
+      </w:r>
+    </w:p>
+    <w:p>
+      <w:pPr>
+        <w:jc w:val="both"/>
+      </w:pPr>
+    </w:p>
+    <w:p>
+      <w:pPr>
+        <w:ind w:firstLine="720"/>
+        <w:jc w:val="both"/>
+      </w:pPr>
+      <w:r>
+        <w:t xml:space="preserve">For testing your MP, </w:t>
+      </w:r>
+      <w:r>
+        <w:t xml:space="preserve">you can </w:t>
+      </w:r>
+      <w:r>
+        <w:t>use 10000</w:t>
+      </w:r>
+      <w:r>
+        <w:t xml:space="preserve"> (=n)</w:t>
+      </w:r>
+      <w:r>
+        <w:t xml:space="preserve"> particles</w:t>
+      </w:r>
+      <w:r>
+        <w:t xml:space="preserve"> per chare,</w:t>
+      </w:r>
+      <w:r>
         <w:t xml:space="preserve"> </w:t>
       </w:r>
       <w:r>
-        <w:rPr>
-          <w:rFonts w:asciiTheme="majorHAnsi" w:hAnsiTheme="majorHAnsi" w:cs="Courier New"/>
-        </w:rPr>
-        <w:t xml:space="preserve">comments </w:t>
-      </w:r>
-      <w:r>
-        <w:rPr>
-          <w:rFonts w:asciiTheme="majorHAnsi" w:hAnsiTheme="majorHAnsi" w:cs="Courier New"/>
-        </w:rPr>
-        <w:t xml:space="preserve">in the </w:t>
-      </w:r>
-      <w:r>
-        <w:rPr>
-          <w:rFonts w:asciiTheme="majorHAnsi" w:hAnsiTheme="majorHAnsi" w:cs="Courier New"/>
-        </w:rPr>
-        <w:t>skeleton</w:t>
-      </w:r>
-      <w:r>
-        <w:rPr>
-          <w:rFonts w:asciiTheme="majorHAnsi" w:hAnsiTheme="majorHAnsi" w:cs="Courier New"/>
-        </w:rPr>
+        <w:t>simulated over 100 steps and a chare array of size 16 x 16</w:t>
+      </w:r>
+      <w:r>
+        <w:t xml:space="preserve"> (k=16)</w:t>
+      </w:r>
+      <w:r>
+        <w:t>.</w:t>
+      </w:r>
+      <w:r>
         <w:t xml:space="preserve"> </w:t>
       </w:r>
       <w:r>
-        <w:rPr>
-          <w:rFonts w:asciiTheme="majorHAnsi" w:hAnsiTheme="majorHAnsi" w:cs="Courier New"/>
-        </w:rPr>
-        <w:t>code that</w:t>
-      </w:r>
-      <w:r>
-        <w:rPr>
-          <w:rFonts w:asciiTheme="majorHAnsi" w:hAnsiTheme="majorHAnsi" w:cs="Courier New"/>
-        </w:rPr>
-        <w:t xml:space="preserve"> </w:t>
-      </w:r>
-      <w:r>
-        <w:rPr>
-          <w:rFonts w:asciiTheme="majorHAnsi" w:hAnsiTheme="majorHAnsi" w:cs="Courier New"/>
-        </w:rPr>
-        <w:t>will gu</w:t>
-      </w:r>
-      <w:r>
-        <w:rPr>
-          <w:rFonts w:asciiTheme="majorHAnsi" w:hAnsiTheme="majorHAnsi" w:cs="Courier New"/>
-        </w:rPr>
-        <w:t>ide you through the assignment.</w:t>
-      </w:r>
-      <w:r>
-        <w:rPr>
-          <w:rFonts w:asciiTheme="majorHAnsi" w:hAnsiTheme="majorHAnsi" w:cs="Courier New"/>
-        </w:rPr>
-        <w:t xml:space="preserve"> </w:t>
-      </w:r>
-    </w:p>
-    <w:p>
-      <w:pPr>
-        <w:jc w:val="both"/>
-      </w:pPr>
-    </w:p>
-    <w:p>
-      <w:pPr>
-        <w:ind w:firstLine="720"/>
-        <w:jc w:val="both"/>
-      </w:pPr>
-      <w:r>
-        <w:rPr>
-          <w:b/>
-        </w:rPr>
-        <w:t xml:space="preserve">Expected Output: </w:t>
-      </w:r>
-      <w:r>
-        <w:t>Your program should</w:t>
-      </w:r>
-      <w:r>
-        <w:t xml:space="preserve"> calculate and print to screen </w:t>
-      </w:r>
-      <w:r>
-        <w:t>the maximum and average number of</w:t>
-      </w:r>
-      <w:r>
-        <w:t xml:space="preserve"> </w:t>
-      </w:r>
-      <w:r>
-        <w:t>particl</w:t>
-      </w:r>
-      <w:r>
-        <w:t xml:space="preserve">es per cell </w:t>
-      </w:r>
-      <w:proofErr w:type="gramStart"/>
-      <w:r>
-        <w:t>every 10 iterations</w:t>
-      </w:r>
-      <w:proofErr w:type="gramEnd"/>
-      <w:r>
-        <w:t>.</w:t>
-      </w:r>
-      <w:r>
-        <w:t xml:space="preserve"> The simulation should not be delayed by this calculation</w:t>
-      </w:r>
-      <w:r>
-        <w:t xml:space="preserve"> (you should use reductions)</w:t>
-      </w:r>
-      <w:r>
-        <w:t>.</w:t>
-      </w:r>
-    </w:p>
-    <w:p>
-      <w:pPr>
-        <w:jc w:val="both"/>
-      </w:pPr>
-    </w:p>
-    <w:p>
-      <w:pPr>
-        <w:ind w:firstLine="720"/>
-        <w:jc w:val="both"/>
-      </w:pPr>
-      <w:r>
-        <w:t xml:space="preserve">For testing your MP, </w:t>
-      </w:r>
-      <w:r>
-        <w:t xml:space="preserve">you can </w:t>
-      </w:r>
-      <w:r>
-        <w:t>use 10000</w:t>
-      </w:r>
-      <w:r>
-        <w:t xml:space="preserve"> (=n)</w:t>
-      </w:r>
-      <w:r>
-        <w:t xml:space="preserve"> particles</w:t>
-      </w:r>
-      <w:r>
-        <w:t xml:space="preserve"> per </w:t>
-      </w:r>
-      <w:proofErr w:type="spellStart"/>
-      <w:r>
-        <w:t>chare</w:t>
-      </w:r>
-      <w:proofErr w:type="spellEnd"/>
-      <w:r>
-        <w:t>,</w:t>
-      </w:r>
-      <w:r>
-        <w:t xml:space="preserve"> </w:t>
-      </w:r>
-      <w:r>
-        <w:t xml:space="preserve">simulated over 100 steps and a </w:t>
-      </w:r>
-      <w:proofErr w:type="spellStart"/>
-      <w:r>
-        <w:t>chare</w:t>
-      </w:r>
-      <w:proofErr w:type="spellEnd"/>
-      <w:r>
-        <w:t xml:space="preserve"> array of size 16 x 16</w:t>
-      </w:r>
-      <w:r>
-        <w:t xml:space="preserve"> (k=16)</w:t>
-      </w:r>
-      <w:r>
-        <w:t>.</w:t>
-      </w:r>
-      <w:r>
-        <w:t xml:space="preserve"> </w:t>
-      </w:r>
-      <w:r>
-        <w:t xml:space="preserve"> E</w:t>
-      </w:r>
-      <w:bookmarkStart w:id="0" w:name="_GoBack"/>
-      <w:bookmarkEnd w:id="0"/>
-      <w:r>
-        <w:t xml:space="preserve">xperiment with different number of particles (40000) and </w:t>
-      </w:r>
-      <w:proofErr w:type="spellStart"/>
-      <w:r>
-        <w:t>chare</w:t>
-      </w:r>
-      <w:proofErr w:type="spellEnd"/>
-      <w:r>
-        <w:t xml:space="preserve"> array size. </w:t>
+        <w:t xml:space="preserve"> Experiment with</w:t>
+      </w:r>
+      <w:r>
+        <w:t xml:space="preserve"> different number of particles </w:t>
+      </w:r>
+      <w:r>
+        <w:t>and chare array size</w:t>
+      </w:r>
+      <w:r>
+        <w:t>s as our test cases will use values in addition to the defaults</w:t>
+      </w:r>
+      <w:r>
+        <w:t xml:space="preserve">. </w:t>
       </w:r>
     </w:p>
     <w:p>
@@ -713,6 +610,24 @@
       </w:r>
       <w:r>
         <w:t xml:space="preserve">. </w:t>
+      </w:r>
+    </w:p>
+    <w:p>
+      <w:pPr>
+        <w:jc w:val="both"/>
+      </w:pPr>
+    </w:p>
+    <w:p>
+      <w:pPr>
+        <w:jc w:val="both"/>
+      </w:pPr>
+      <w:r>
+        <w:tab/>
+        <w:t xml:space="preserve">Also, we have provided a default Makefile for your use. Feel free to modifiy it for testing but we will be using the default version of the Makefile to grade your </w:t>
+      </w:r>
+      <w:r>
+        <w:lastRenderedPageBreak/>
+        <w:t>code. Therefore you should make sure your code compiles and runs using the default version.</w:t>
       </w:r>
     </w:p>
     <w:p>
@@ -815,13 +730,8 @@
             <w:pPr>
               <w:jc w:val="both"/>
             </w:pPr>
-            <w:proofErr w:type="gramStart"/>
             <w:r>
-              <w:t>x</w:t>
-            </w:r>
-            <w:proofErr w:type="gramEnd"/>
-            <w:r>
-              <w:t>/y</w:t>
+              <w:t>x/y</w:t>
             </w:r>
           </w:p>
         </w:tc>
@@ -1032,13 +942,8 @@
                 </mc:Fallback>
               </mc:AlternateContent>
             </w:r>
-            <w:proofErr w:type="gramStart"/>
             <w:r>
-              <w:t>k</w:t>
-            </w:r>
-            <w:proofErr w:type="gramEnd"/>
-            <w:r>
-              <w:t>-1</w:t>
+              <w:t>k-1</w:t>
             </w:r>
           </w:p>
         </w:tc>
@@ -1858,13 +1763,8 @@
             <w:pPr>
               <w:jc w:val="both"/>
             </w:pPr>
-            <w:proofErr w:type="gramStart"/>
             <w:r>
-              <w:t>k</w:t>
-            </w:r>
-            <w:proofErr w:type="gramEnd"/>
-            <w:r>
-              <w:t>-1</w:t>
+              <w:t>k-1</w:t>
             </w:r>
           </w:p>
         </w:tc>
@@ -2548,15 +2448,7 @@
         <w:jc w:val="both"/>
       </w:pPr>
       <w:r>
-        <w:t xml:space="preserve">The </w:t>
-      </w:r>
-      <w:proofErr w:type="spellStart"/>
-      <w:r>
-        <w:t>pseudocode</w:t>
-      </w:r>
-      <w:proofErr w:type="spellEnd"/>
-      <w:r>
-        <w:t xml:space="preserve"> for the overall algorithm is:</w:t>
+        <w:t>The pseudocode for the overall algorithm is:</w:t>
       </w:r>
     </w:p>
     <w:p>
@@ -2573,19 +2465,11 @@
           <w:rFonts w:ascii="Courier New" w:hAnsi="Courier New" w:cs="Courier New"/>
         </w:rPr>
       </w:pPr>
-      <w:proofErr w:type="gramStart"/>
       <w:r>
         <w:rPr>
           <w:rFonts w:ascii="Courier New" w:hAnsi="Courier New" w:cs="Courier New"/>
         </w:rPr>
-        <w:t>for</w:t>
-      </w:r>
-      <w:proofErr w:type="gramEnd"/>
-      <w:r>
-        <w:rPr>
-          <w:rFonts w:ascii="Courier New" w:hAnsi="Courier New" w:cs="Courier New"/>
-        </w:rPr>
-        <w:t>(iteration=0; iteration&lt;ITERATION; iteration++)</w:t>
+        <w:t>for(iteration=0; iteration&lt;ITERATION; iteration++)</w:t>
       </w:r>
       <w:r>
         <w:rPr>
@@ -2619,15 +2503,7 @@
         <w:t>belong</w:t>
       </w:r>
       <w:r>
-        <w:t xml:space="preserve"> to my </w:t>
-      </w:r>
-      <w:proofErr w:type="spellStart"/>
-      <w:r>
-        <w:t>chare</w:t>
-      </w:r>
-      <w:proofErr w:type="spellEnd"/>
-      <w:r>
-        <w:t xml:space="preserve">: change its x and y coordinate by a small random amount. </w:t>
+        <w:t xml:space="preserve"> to my chare: change its x and y coordinate by a small random amount. </w:t>
       </w:r>
     </w:p>
     <w:p>
@@ -2646,15 +2522,7 @@
         <w:jc w:val="both"/>
       </w:pPr>
       <w:r>
-        <w:t xml:space="preserve">Move all the particles that do not belong to a </w:t>
-      </w:r>
-      <w:proofErr w:type="spellStart"/>
-      <w:r>
-        <w:t>chare's</w:t>
-      </w:r>
-      <w:proofErr w:type="spellEnd"/>
-      <w:r>
-        <w:t xml:space="preserve"> bounding box to their correct homes. Since the</w:t>
+        <w:t>Move all the particles that do not belong to a chare's bounding box to their correct homes. Since the</w:t>
       </w:r>
       <w:r>
         <w:t xml:space="preserve"> </w:t>
@@ -2666,15 +2534,7 @@
         <w:t xml:space="preserve">vement is small, this will mean </w:t>
       </w:r>
       <w:r>
-        <w:t xml:space="preserve">communication to the eight near neighbor </w:t>
-      </w:r>
-      <w:proofErr w:type="spellStart"/>
-      <w:r>
-        <w:t>chares</w:t>
-      </w:r>
-      <w:proofErr w:type="spellEnd"/>
-      <w:r>
-        <w:t>. Some of these</w:t>
+        <w:t>communication to the eight near neighbor chares. Some of these</w:t>
       </w:r>
       <w:r>
         <w:t xml:space="preserve"> </w:t>
@@ -2700,7 +2560,6 @@
           <w:rFonts w:ascii="Courier New" w:hAnsi="Courier New" w:cs="Courier New"/>
         </w:rPr>
       </w:pPr>
-      <w:proofErr w:type="gramStart"/>
       <w:r>
         <w:rPr>
           <w:rFonts w:ascii="Courier New" w:hAnsi="Courier New" w:cs="Courier New"/>
@@ -2711,14 +2570,7 @@
         <w:rPr>
           <w:rFonts w:ascii="Courier New" w:hAnsi="Courier New" w:cs="Courier New"/>
         </w:rPr>
-        <w:t>f</w:t>
-      </w:r>
-      <w:proofErr w:type="gramEnd"/>
-      <w:r>
-        <w:rPr>
-          <w:rFonts w:ascii="Courier New" w:hAnsi="Courier New" w:cs="Courier New"/>
-        </w:rPr>
-        <w:t>(</w:t>
+        <w:t>f(</w:t>
       </w:r>
       <w:r>
         <w:rPr>
@@ -2841,15 +2693,10 @@
         <w:t xml:space="preserve">-in </w:t>
       </w:r>
       <w:r>
-        <w:t xml:space="preserve">every file you modified. Also check-in one output log from execution in </w:t>
-      </w:r>
-      <w:proofErr w:type="spellStart"/>
-      <w:r>
-        <w:t>Taub</w:t>
-      </w:r>
-      <w:proofErr w:type="spellEnd"/>
-      <w:r>
-        <w:t>.</w:t>
+        <w:t>every file you modified. Also check-in one output log from execution in Taub.</w:t>
+      </w:r>
+      <w:r>
+        <w:t xml:space="preserve"> This should include the print statements your code makes so we can verify it is correct. Name this file taub_run.</w:t>
       </w:r>
     </w:p>
     <w:p>
@@ -2868,15 +2715,18 @@
         <w:t>Late penalty</w:t>
       </w:r>
       <w:r>
-        <w:t xml:space="preserve">: There will be a %10 </w:t>
-      </w:r>
-      <w:proofErr w:type="gramStart"/>
-      <w:r>
-        <w:t>penalty</w:t>
-      </w:r>
-      <w:proofErr w:type="gramEnd"/>
-      <w:r>
-        <w:t xml:space="preserve"> for late submissions. Only</w:t>
+        <w:t>: There will be a 2</w:t>
+      </w:r>
+      <w:r>
+        <w:t>0</w:t>
+      </w:r>
+      <w:r>
+        <w:t>%</w:t>
+      </w:r>
+      <w:bookmarkStart w:id="0" w:name="_GoBack"/>
+      <w:bookmarkEnd w:id="0"/>
+      <w:r>
+        <w:t xml:space="preserve"> penalty for late submissions. Only</w:t>
       </w:r>
       <w:r>
         <w:t xml:space="preserve"> up to</w:t>

</xml_diff>